<commit_message>
Update supplementary files - add participant characteristics
</commit_message>
<xml_diff>
--- a/supplementary files/S1_Game_Format_Sprints.docx
+++ b/supplementary files/S1_Game_Format_Sprints.docx
@@ -1221,7 +1221,16 @@
           <w:sz w:val="24"/>
           <w:szCs w:val="24"/>
         </w:rPr>
-        <w:t xml:space="preserve"> S1</w:t>
+        <w:t xml:space="preserve"> </w:t>
+      </w:r>
+      <w:r>
+        <w:rPr>
+          <w:rFonts w:ascii="Times New Roman" w:hAnsi="Times New Roman" w:cs="Times New Roman"/>
+          <w:color w:val="000000" w:themeColor="text1"/>
+          <w:sz w:val="24"/>
+          <w:szCs w:val="24"/>
+        </w:rPr>
+        <w:t>S2</w:t>
       </w:r>
       <w:r>
         <w:rPr>

</xml_diff>